<commit_message>
Add Moving Average graph of absolute distances from median
</commit_message>
<xml_diff>
--- a/Documentation/Week5.docx
+++ b/Documentation/Week5.docx
@@ -11,15 +11,7 @@
         </w:numPr>
       </w:pPr>
       <w:r>
-        <w:t>How do we determine the validity of “look away”</w:t>
-      </w:r>
-      <w:proofErr w:type="gramStart"/>
-      <w:r>
-        <w:t>.</w:t>
-      </w:r>
-      <w:proofErr w:type="gramEnd"/>
-      <w:r>
-        <w:t xml:space="preserve"> Put a “data point threshold” on each look. There must be a certain number of data points between each look to count it</w:t>
+        <w:t>How do we determine the validity of “look away”. Put a “data point threshold” on each look. There must be a certain number of data points between each look to count it</w:t>
       </w:r>
     </w:p>
     <w:p>
@@ -38,6 +30,86 @@
       <w:pPr>
         <w:pStyle w:val="ListParagraph"/>
         <w:numPr>
+          <w:ilvl w:val="1"/>
+          <w:numId w:val="1"/>
+        </w:numPr>
+      </w:pPr>
+      <w:r>
+        <w:t xml:space="preserve">Did a linear interpolation of -1 values. </w:t>
+      </w:r>
+    </w:p>
+    <w:p>
+      <w:pPr>
+        <w:pStyle w:val="ListParagraph"/>
+        <w:numPr>
+          <w:ilvl w:val="1"/>
+          <w:numId w:val="1"/>
+        </w:numPr>
+      </w:pPr>
+      <w:r>
+        <w:t>Graphs look identical… Not sure why though</w:t>
+      </w:r>
+    </w:p>
+    <w:p>
+      <w:pPr>
+        <w:pStyle w:val="ListParagraph"/>
+        <w:numPr>
+          <w:ilvl w:val="2"/>
+          <w:numId w:val="1"/>
+        </w:numPr>
+      </w:pPr>
+      <w:r>
+        <w:t xml:space="preserve">Original time list has 18978 values with the last time value being </w:t>
+      </w:r>
+      <w:r>
+        <w:t>337653789</w:t>
+      </w:r>
+    </w:p>
+    <w:p>
+      <w:pPr>
+        <w:pStyle w:val="ListParagraph"/>
+        <w:numPr>
+          <w:ilvl w:val="2"/>
+          <w:numId w:val="1"/>
+        </w:numPr>
+      </w:pPr>
+      <w:r>
+        <w:t xml:space="preserve">The interpolated time list has 40610 values with the last time value being </w:t>
+      </w:r>
+      <w:r>
+        <w:t>338185337</w:t>
+      </w:r>
+    </w:p>
+    <w:p>
+      <w:pPr>
+        <w:pStyle w:val="ListParagraph"/>
+        <w:numPr>
+          <w:ilvl w:val="2"/>
+          <w:numId w:val="1"/>
+        </w:numPr>
+      </w:pPr>
+      <w:r>
+        <w:t>Both start from 0</w:t>
+      </w:r>
+    </w:p>
+    <w:p>
+      <w:pPr>
+        <w:pStyle w:val="ListParagraph"/>
+        <w:numPr>
+          <w:ilvl w:val="3"/>
+          <w:numId w:val="1"/>
+        </w:numPr>
+      </w:pPr>
+      <w:r>
+        <w:t>The difference between the end values is not that much to be visible, but it doesn’t match up with the actual number of time values…</w:t>
+      </w:r>
+      <w:bookmarkStart w:id="0" w:name="_GoBack"/>
+      <w:bookmarkEnd w:id="0"/>
+    </w:p>
+    <w:p>
+      <w:pPr>
+        <w:pStyle w:val="ListParagraph"/>
+        <w:numPr>
           <w:ilvl w:val="0"/>
           <w:numId w:val="1"/>
         </w:numPr>
@@ -45,8 +117,6 @@
       <w:r>
         <w:t>Absolute value of left and right looks</w:t>
       </w:r>
-      <w:bookmarkStart w:id="0" w:name="_GoBack"/>
-      <w:bookmarkEnd w:id="0"/>
     </w:p>
     <w:sectPr>
       <w:pgSz w:w="12240" w:h="15840"/>
@@ -76,7 +146,7 @@
         <w:rFonts w:hint="default"/>
       </w:rPr>
     </w:lvl>
-    <w:lvl w:ilvl="1" w:tplc="04090019" w:tentative="1">
+    <w:lvl w:ilvl="1" w:tplc="04090019">
       <w:start w:val="1"/>
       <w:numFmt w:val="lowerLetter"/>
       <w:lvlText w:val="%2."/>
@@ -85,7 +155,7 @@
         <w:ind w:left="1440" w:hanging="360"/>
       </w:pPr>
     </w:lvl>
-    <w:lvl w:ilvl="2" w:tplc="0409001B" w:tentative="1">
+    <w:lvl w:ilvl="2" w:tplc="0409001B">
       <w:start w:val="1"/>
       <w:numFmt w:val="lowerRoman"/>
       <w:lvlText w:val="%3."/>
@@ -94,7 +164,7 @@
         <w:ind w:left="2160" w:hanging="180"/>
       </w:pPr>
     </w:lvl>
-    <w:lvl w:ilvl="3" w:tplc="0409000F" w:tentative="1">
+    <w:lvl w:ilvl="3" w:tplc="0409000F">
       <w:start w:val="1"/>
       <w:numFmt w:val="decimal"/>
       <w:lvlText w:val="%4."/>

</xml_diff>

<commit_message>
Add moving average graph of instances of look aways and data point number threshold to determine a valid look away
</commit_message>
<xml_diff>
--- a/Documentation/Week5.docx
+++ b/Documentation/Week5.docx
@@ -103,20 +103,44 @@
       <w:r>
         <w:t>The difference between the end values is not that much to be visible, but it doesn’t match up with the actual number of time values…</w:t>
       </w:r>
+    </w:p>
+    <w:p>
+      <w:pPr>
+        <w:pStyle w:val="ListParagraph"/>
+        <w:numPr>
+          <w:ilvl w:val="0"/>
+          <w:numId w:val="1"/>
+        </w:numPr>
+      </w:pPr>
+      <w:r>
+        <w:t>Absolute value of left and right looks</w:t>
+      </w:r>
+    </w:p>
+    <w:p>
+      <w:pPr>
+        <w:pStyle w:val="ListParagraph"/>
+        <w:numPr>
+          <w:ilvl w:val="1"/>
+          <w:numId w:val="1"/>
+        </w:numPr>
+      </w:pPr>
+      <w:r>
+        <w:t>Moving Average of absolute value of distances from median</w:t>
+      </w:r>
+    </w:p>
+    <w:p>
+      <w:pPr>
+        <w:pStyle w:val="ListParagraph"/>
+        <w:numPr>
+          <w:ilvl w:val="1"/>
+          <w:numId w:val="1"/>
+        </w:numPr>
+      </w:pPr>
+      <w:r>
+        <w:t xml:space="preserve">Moving Average of occurrences (1 or 0) </w:t>
+      </w:r>
       <w:bookmarkStart w:id="0" w:name="_GoBack"/>
       <w:bookmarkEnd w:id="0"/>
-    </w:p>
-    <w:p>
-      <w:pPr>
-        <w:pStyle w:val="ListParagraph"/>
-        <w:numPr>
-          <w:ilvl w:val="0"/>
-          <w:numId w:val="1"/>
-        </w:numPr>
-      </w:pPr>
-      <w:r>
-        <w:t>Absolute value of left and right looks</w:t>
-      </w:r>
     </w:p>
     <w:sectPr>
       <w:pgSz w:w="12240" w:h="15840"/>

</xml_diff>

<commit_message>
Instance moving average accounts for look distances only
</commit_message>
<xml_diff>
--- a/Documentation/Week5.docx
+++ b/Documentation/Week5.docx
@@ -11,7 +11,27 @@
         </w:numPr>
       </w:pPr>
       <w:r>
-        <w:t>How do we determine the validity of “look away”. Put a “data point threshold” on each look. There must be a certain number of data points between each look to count it</w:t>
+        <w:t>How do we determine the validity of “look away”</w:t>
+      </w:r>
+      <w:proofErr w:type="gramStart"/>
+      <w:r>
+        <w:t>.</w:t>
+      </w:r>
+      <w:proofErr w:type="gramEnd"/>
+      <w:r>
+        <w:t xml:space="preserve"> Put a “data point threshold” on each look. There must be a certain number of data points between each look to count it</w:t>
+      </w:r>
+    </w:p>
+    <w:p>
+      <w:pPr>
+        <w:pStyle w:val="ListParagraph"/>
+        <w:numPr>
+          <w:ilvl w:val="1"/>
+          <w:numId w:val="1"/>
+        </w:numPr>
+      </w:pPr>
+      <w:r>
+        <w:t>Add number of data points between each look</w:t>
       </w:r>
     </w:p>
     <w:p>
@@ -47,8 +67,10 @@
         </w:numPr>
       </w:pPr>
       <w:r>
-        <w:t>Graphs look identical… Not sure why though</w:t>
-      </w:r>
+        <w:t>Graphs look identical</w:t>
+      </w:r>
+      <w:bookmarkStart w:id="0" w:name="_GoBack"/>
+      <w:bookmarkEnd w:id="0"/>
     </w:p>
     <w:p>
       <w:pPr>
@@ -139,8 +161,162 @@
       <w:r>
         <w:t xml:space="preserve">Moving Average of occurrences (1 or 0) </w:t>
       </w:r>
-      <w:bookmarkStart w:id="0" w:name="_GoBack"/>
-      <w:bookmarkEnd w:id="0"/>
+    </w:p>
+    <w:p/>
+    <w:p>
+      <w:r>
+        <w:t>Flow of how to use script:</w:t>
+      </w:r>
+    </w:p>
+    <w:p/>
+    <w:p>
+      <w:r>
+        <w:t xml:space="preserve">Would you like to analyze just one mat file (1) or all mat files? (2)? </w:t>
+      </w:r>
+    </w:p>
+    <w:p>
+      <w:r>
+        <w:t xml:space="preserve">1  </w:t>
+      </w:r>
+    </w:p>
+    <w:p/>
+    <w:p>
+      <w:r>
+        <w:t xml:space="preserve">State your offset from average (usually .2) </w:t>
+      </w:r>
+    </w:p>
+    <w:p>
+      <w:r>
+        <w:t xml:space="preserve">.2  </w:t>
+      </w:r>
+    </w:p>
+    <w:p/>
+    <w:p>
+      <w:r>
+        <w:t>State your duration threshold (0 for now)</w:t>
+      </w:r>
+      <w:r>
+        <w:t xml:space="preserve"> (This can be used as an evaluation for whether a look away is valid</w:t>
+      </w:r>
+    </w:p>
+    <w:p>
+      <w:r>
+        <w:t xml:space="preserve">0  </w:t>
+      </w:r>
+    </w:p>
+    <w:p/>
+    <w:p>
+      <w:r>
+        <w:t xml:space="preserve">Minimum number of data points threshold (1 or 2 for now) </w:t>
+      </w:r>
+      <w:r>
+        <w:t xml:space="preserve">(This will determine when calculating the look </w:t>
+      </w:r>
+      <w:proofErr w:type="spellStart"/>
+      <w:r>
+        <w:t>aways</w:t>
+      </w:r>
+      <w:proofErr w:type="spellEnd"/>
+      <w:r>
+        <w:t>, if it is valid</w:t>
+      </w:r>
+    </w:p>
+    <w:p>
+      <w:r>
+        <w:t xml:space="preserve">10  </w:t>
+      </w:r>
+    </w:p>
+    <w:p/>
+    <w:p>
+      <w:r>
+        <w:t xml:space="preserve">Please type your desired mat file name </w:t>
+      </w:r>
+    </w:p>
+    <w:p>
+      <w:r>
+        <w:t xml:space="preserve">10912.mat  </w:t>
+      </w:r>
+    </w:p>
+    <w:p/>
+    <w:p>
+      <w:r>
+        <w:t>Please select an option: (1) Time Series Only (2) Graph and Time Series (3) Histogram of Distances (4) Histogram of Look Durations</w:t>
+      </w:r>
+    </w:p>
+    <w:p>
+      <w:r>
+        <w:t xml:space="preserve"> 2  </w:t>
+      </w:r>
+    </w:p>
+    <w:p/>
+    <w:p>
+      <w:r>
+        <w:t xml:space="preserve">1) Drop -1 2) Interpolate </w:t>
+      </w:r>
+      <w:r>
+        <w:t>(You can choose to interpolate the data, or drop the -1 values and concatenate them)</w:t>
+      </w:r>
+    </w:p>
+    <w:p>
+      <w:r>
+        <w:t>2</w:t>
+      </w:r>
+    </w:p>
+    <w:p/>
+    <w:p>
+      <w:r>
+        <w:lastRenderedPageBreak/>
+        <w:t xml:space="preserve">(1) Add Time Series (2) Add Looks (3) Add both (4) None </w:t>
+      </w:r>
+      <w:r>
+        <w:t xml:space="preserve">(You can choose to add a time series graph to the final graph, add the data points for start and stop look </w:t>
+      </w:r>
+      <w:proofErr w:type="spellStart"/>
+      <w:r>
+        <w:t>aways</w:t>
+      </w:r>
+      <w:proofErr w:type="spellEnd"/>
+      <w:r>
+        <w:t xml:space="preserve"> to the final graph, both, or none</w:t>
+      </w:r>
+    </w:p>
+    <w:p>
+      <w:r>
+        <w:t xml:space="preserve">3  </w:t>
+      </w:r>
+    </w:p>
+    <w:p/>
+    <w:p>
+      <w:r>
+        <w:t xml:space="preserve">Please Indicate the Window Size </w:t>
+      </w:r>
+    </w:p>
+    <w:p>
+      <w:r>
+        <w:t xml:space="preserve">2000 </w:t>
+      </w:r>
+    </w:p>
+    <w:p/>
+    <w:p>
+      <w:r>
+        <w:t xml:space="preserve">1) Distance 2) Instance </w:t>
+      </w:r>
+      <w:r>
+        <w:t xml:space="preserve">(For moving average to graph based on absolute value distance or number of instances of look </w:t>
+      </w:r>
+      <w:proofErr w:type="spellStart"/>
+      <w:r>
+        <w:t>aways</w:t>
+      </w:r>
+      <w:proofErr w:type="spellEnd"/>
+      <w:r>
+        <w:t>)</w:t>
+      </w:r>
+    </w:p>
+    <w:p>
+      <w:r>
+        <w:t xml:space="preserve">1 </w:t>
+      </w:r>
     </w:p>
     <w:sectPr>
       <w:pgSz w:w="12240" w:h="15840"/>

</xml_diff>